<commit_message>
v 5.7.2 minor changes
fields renamed
minor bug fix
tooltips updated
</commit_message>
<xml_diff>
--- a/Framework v5.7/How to use the Framework.docx
+++ b/Framework v5.7/How to use the Framework.docx
@@ -751,10 +751,19 @@
         <w:rPr>
           <w:b/>
         </w:rPr>
-        <w:t>Add the AI</w:t>
-      </w:r>
-      <w:r>
-        <w:t xml:space="preserve"> Model. </w:t>
+        <w:t>Add the Agent</w:t>
+      </w:r>
+      <w:r>
+        <w:t xml:space="preserve"> </w:t>
+      </w:r>
+      <w:r>
+        <w:rPr>
+          <w:b/>
+        </w:rPr>
+        <w:t>Model</w:t>
+      </w:r>
+      <w:r>
+        <w:t xml:space="preserve">. </w:t>
       </w:r>
       <w:r>
         <w:rPr>
@@ -3144,7 +3153,15 @@
           <w:i/>
           <w:color w:val="000000" w:themeColor="text1"/>
         </w:rPr>
-        <w:t>AI Model</w:t>
+        <w:t>Agent</w:t>
+      </w:r>
+      <w:r>
+        <w:rPr>
+          <w:b/>
+          <w:i/>
+          <w:color w:val="000000" w:themeColor="text1"/>
+        </w:rPr>
+        <w:t xml:space="preserve"> Model</w:t>
       </w:r>
       <w:r>
         <w:rPr>
@@ -5840,6 +5857,13 @@
           <w:b/>
           <w:color w:val="000000" w:themeColor="text1"/>
         </w:rPr>
+        <w:t xml:space="preserve">Brain </w:t>
+      </w:r>
+      <w:r>
+        <w:rPr>
+          <w:b/>
+          <w:color w:val="000000" w:themeColor="text1"/>
+        </w:rPr>
         <w:t>Path:</w:t>
       </w:r>
       <w:r>
@@ -5853,13 +5877,66 @@
         <w:rPr>
           <w:color w:val="000000" w:themeColor="text1"/>
         </w:rPr>
-        <w:t>represents the path to the Neural Network. Right click on the neural network file and press Copy Path, then paste it here.</w:t>
-      </w:r>
-      <w:r>
-        <w:rPr>
-          <w:color w:val="000000" w:themeColor="text1"/>
-        </w:rPr>
-        <w:t xml:space="preserve"> When you create a new brain, you can specify the name in this field. *Don’t forget to change the name to the actual path of the file.</w:t>
+        <w:t xml:space="preserve">represents the path to the Neural Network. Right click on the neural network file and press </w:t>
+      </w:r>
+      <w:r>
+        <w:rPr>
+          <w:i/>
+          <w:color w:val="000000" w:themeColor="text1"/>
+        </w:rPr>
+        <w:t>Copy Path</w:t>
+      </w:r>
+      <w:r>
+        <w:rPr>
+          <w:color w:val="000000" w:themeColor="text1"/>
+        </w:rPr>
+        <w:t xml:space="preserve">, </w:t>
+      </w:r>
+      <w:proofErr w:type="gramStart"/>
+      <w:r>
+        <w:rPr>
+          <w:color w:val="000000" w:themeColor="text1"/>
+        </w:rPr>
+        <w:t>then</w:t>
+      </w:r>
+      <w:proofErr w:type="gramEnd"/>
+      <w:r>
+        <w:rPr>
+          <w:color w:val="000000" w:themeColor="text1"/>
+        </w:rPr>
+        <w:t xml:space="preserve"> paste it </w:t>
+      </w:r>
+      <w:r>
+        <w:rPr>
+          <w:color w:val="000000" w:themeColor="text1"/>
+        </w:rPr>
+        <w:t>in this field</w:t>
+      </w:r>
+      <w:r>
+        <w:rPr>
+          <w:color w:val="000000" w:themeColor="text1"/>
+        </w:rPr>
+        <w:t>.</w:t>
+      </w:r>
+      <w:r>
+        <w:rPr>
+          <w:color w:val="000000" w:themeColor="text1"/>
+        </w:rPr>
+        <w:t xml:space="preserve"> When you create a new brain, you can specify the name in this field. *Don’t forget to change the </w:t>
+      </w:r>
+      <w:r>
+        <w:rPr>
+          <w:color w:val="000000" w:themeColor="text1"/>
+        </w:rPr>
+        <w:t>field text</w:t>
+      </w:r>
+      <w:bookmarkStart w:id="0" w:name="_GoBack"/>
+      <w:bookmarkEnd w:id="0"/>
+      <w:r>
+        <w:rPr>
+          <w:color w:val="000000" w:themeColor="text1"/>
+        </w:rPr>
+        <w:t xml:space="preserve"> to the actual path of the file.</w:t>
       </w:r>
     </w:p>
     <w:p>
@@ -6110,6 +6187,7 @@
         <w:rPr>
           <w:color w:val="000000" w:themeColor="text1"/>
         </w:rPr>
+        <w:lastRenderedPageBreak/>
         <w:t>BinaryStep</w:t>
       </w:r>
       <w:proofErr w:type="spellEnd"/>
@@ -6131,14 +6209,7 @@
         <w:rPr>
           <w:color w:val="000000" w:themeColor="text1"/>
         </w:rPr>
-        <w:t xml:space="preserve"> returns </w:t>
-      </w:r>
-      <w:r>
-        <w:rPr>
-          <w:color w:val="000000" w:themeColor="text1"/>
-        </w:rPr>
-        <w:lastRenderedPageBreak/>
-        <w:t>values In range [0, +infinity)</w:t>
+        <w:t xml:space="preserve"> returns values In range [0, +infinity)</w:t>
       </w:r>
       <w:r>
         <w:rPr>
@@ -6909,7 +6980,14 @@
           <w:b/>
           <w:color w:val="000000" w:themeColor="text1"/>
         </w:rPr>
-        <w:t>AI Model:</w:t>
+        <w:t>Agent</w:t>
+      </w:r>
+      <w:r>
+        <w:rPr>
+          <w:b/>
+          <w:color w:val="000000" w:themeColor="text1"/>
+        </w:rPr>
+        <w:t xml:space="preserve"> Model:</w:t>
       </w:r>
       <w:r>
         <w:rPr>
@@ -7164,6 +7242,7 @@
           <w:b/>
           <w:color w:val="000000" w:themeColor="text1"/>
         </w:rPr>
+        <w:lastRenderedPageBreak/>
         <w:t>Labels and Graph:</w:t>
       </w:r>
       <w:r>
@@ -7204,7 +7283,6 @@
           <w:b/>
           <w:color w:val="000000" w:themeColor="text1"/>
         </w:rPr>
-        <w:lastRenderedPageBreak/>
         <w:t>Team</w:t>
       </w:r>
       <w:r>
@@ -7364,7 +7442,14 @@
           <w:b/>
           <w:color w:val="000000" w:themeColor="text1"/>
         </w:rPr>
-        <w:t xml:space="preserve">Maximum Episode Time: </w:t>
+        <w:t>Episode Length</w:t>
+      </w:r>
+      <w:r>
+        <w:rPr>
+          <w:b/>
+          <w:color w:val="000000" w:themeColor="text1"/>
+        </w:rPr>
+        <w:t xml:space="preserve">: </w:t>
       </w:r>
       <w:r>
         <w:rPr>
@@ -8577,7 +8662,19 @@
         <w:rPr>
           <w:color w:val="000000" w:themeColor="text1"/>
         </w:rPr>
-        <w:t>will remain with references to the agent from the same environment. Trainer still requires the AI Model. See the following example:</w:t>
+        <w:t>will remain with references to the agent from the same environmen</w:t>
+      </w:r>
+      <w:r>
+        <w:rPr>
+          <w:color w:val="000000" w:themeColor="text1"/>
+        </w:rPr>
+        <w:t>t. Trainer still requires the Agent</w:t>
+      </w:r>
+      <w:r>
+        <w:rPr>
+          <w:color w:val="000000" w:themeColor="text1"/>
+        </w:rPr>
+        <w:t xml:space="preserve"> Model. See the following example:</w:t>
       </w:r>
     </w:p>
     <w:p>
@@ -10490,19 +10587,7 @@
         <w:rPr>
           <w:color w:val="000000" w:themeColor="text1"/>
         </w:rPr>
-        <w:t xml:space="preserve"> that indicates how the data set is divided in mini-batches</w:t>
-      </w:r>
-      <w:r>
-        <w:rPr>
-          <w:color w:val="000000" w:themeColor="text1"/>
-        </w:rPr>
-        <w:t>.</w:t>
-      </w:r>
-      <w:r>
-        <w:rPr>
-          <w:color w:val="000000" w:themeColor="text1"/>
-        </w:rPr>
-        <w:t xml:space="preserve"> If set on 1, the mini-batch consists of all samples, so is equivalent with </w:t>
+        <w:t xml:space="preserve"> that indicates how the data set is divided in mini-batches. If set on 1, the mini-batch consists of all samples, so is equivalent with </w:t>
       </w:r>
       <w:r>
         <w:rPr>
@@ -10523,13 +10608,7 @@
         <w:rPr>
           <w:color w:val="000000" w:themeColor="text1"/>
         </w:rPr>
-        <w:t>mode</w:t>
-      </w:r>
-      <w:r>
-        <w:rPr>
-          <w:color w:val="000000" w:themeColor="text1"/>
-        </w:rPr>
-        <w:t xml:space="preserve">, otherwise is </w:t>
+        <w:t xml:space="preserve">mode, otherwise is </w:t>
       </w:r>
       <w:r>
         <w:rPr>
@@ -10542,21 +10621,7 @@
         <w:rPr>
           <w:color w:val="000000" w:themeColor="text1"/>
         </w:rPr>
-        <w:t>; if is set on 0.1, there will be 10 mini-batches</w:t>
-      </w:r>
-      <w:bookmarkStart w:id="0" w:name="_GoBack"/>
-      <w:bookmarkEnd w:id="0"/>
-      <w:r>
-        <w:rPr>
-          <w:color w:val="000000" w:themeColor="text1"/>
-        </w:rPr>
-        <w:t xml:space="preserve"> and so on</w:t>
-      </w:r>
-      <w:r>
-        <w:rPr>
-          <w:color w:val="000000" w:themeColor="text1"/>
-        </w:rPr>
-        <w:t xml:space="preserve">. </w:t>
+        <w:t xml:space="preserve">; if is set on 0.1, there will be 10 mini-batches and so on. </w:t>
       </w:r>
       <w:r>
         <w:rPr>
@@ -11757,7 +11822,7 @@
         <v:path o:extrusionok="f" gradientshapeok="t" o:connecttype="rect"/>
         <o:lock v:ext="edit" aspectratio="t"/>
       </v:shapetype>
-      <v:shape id="_x0000_i1032" type="#_x0000_t75" style="width:11.4pt;height:11.4pt" o:bullet="t">
+      <v:shape id="_x0000_i1029" type="#_x0000_t75" style="width:11.4pt;height:11.4pt" o:bullet="t">
         <v:imagedata r:id="rId1" o:title="mso6AD7"/>
       </v:shape>
     </w:pict>
@@ -16185,7 +16250,7 @@
 </file>
 
 <file path=customXml/itemProps1.xml><?xml version="1.0" encoding="utf-8"?>
-<ds:datastoreItem xmlns:ds="http://schemas.openxmlformats.org/officeDocument/2006/customXml" ds:itemID="{8CB9B7C0-B271-4BC5-B74D-BE0C94F3A60D}">
+<ds:datastoreItem xmlns:ds="http://schemas.openxmlformats.org/officeDocument/2006/customXml" ds:itemID="{17233A6C-1DC5-419D-AC56-69201D265581}">
   <ds:schemaRefs>
     <ds:schemaRef ds:uri="http://schemas.openxmlformats.org/officeDocument/2006/bibliography"/>
   </ds:schemaRefs>

</xml_diff>